<commit_message>
Corrección de estilo tema 2 grado 10
</commit_message>
<xml_diff>
--- a/fuentes/contenidos/grado10/guion02/GuiaDidactica_MA_10_02_CO.docx
+++ b/fuentes/contenidos/grado10/guion02/GuiaDidactica_MA_10_02_CO.docx
@@ -133,13 +133,7 @@
         <w:rPr>
           <w:rFonts w:ascii="Times New Roman" w:hAnsi="Times New Roman" w:cs="Times New Roman"/>
         </w:rPr>
-        <w:t>Pensamiento numérico y sistemas numéricos</w:t>
-      </w:r>
-      <w:r>
-        <w:rPr>
-          <w:rFonts w:ascii="Times New Roman" w:hAnsi="Times New Roman" w:cs="Times New Roman"/>
-        </w:rPr>
-        <w:t xml:space="preserve">, </w:t>
+        <w:t xml:space="preserve">Pensamiento numérico y sistemas numéricos, </w:t>
       </w:r>
       <w:r>
         <w:rPr>
@@ -151,13 +145,7 @@
         <w:rPr>
           <w:rFonts w:ascii="Times New Roman" w:hAnsi="Times New Roman" w:cs="Times New Roman"/>
         </w:rPr>
-        <w:t xml:space="preserve">ensamiento </w:t>
-      </w:r>
-      <w:r>
-        <w:rPr>
-          <w:rFonts w:ascii="Times New Roman" w:hAnsi="Times New Roman" w:cs="Times New Roman"/>
-        </w:rPr>
-        <w:t xml:space="preserve">espacial y sistemas geométricos y </w:t>
+        <w:t xml:space="preserve">ensamiento espacial y sistemas geométricos y </w:t>
       </w:r>
       <w:r>
         <w:rPr>
@@ -169,13 +157,7 @@
         <w:rPr>
           <w:rFonts w:ascii="Times New Roman" w:hAnsi="Times New Roman" w:cs="Times New Roman"/>
         </w:rPr>
-        <w:t>ensamient</w:t>
-      </w:r>
-      <w:r>
-        <w:rPr>
-          <w:rFonts w:ascii="Times New Roman" w:hAnsi="Times New Roman" w:cs="Times New Roman"/>
-        </w:rPr>
-        <w:t>o métrico y sistemas de medidas.</w:t>
+        <w:t>ensamiento métrico y sistemas de medidas.</w:t>
       </w:r>
     </w:p>
     <w:p>
@@ -220,6 +202,13 @@
         </w:rPr>
         <w:t>Identifica contextos en los que aparece de manera natural la noción de ángulo</w:t>
       </w:r>
+      <w:r>
+        <w:rPr>
+          <w:rFonts w:ascii="Times New Roman" w:hAnsi="Times New Roman" w:cs="Times New Roman"/>
+          <w:lang w:val="es-419"/>
+        </w:rPr>
+        <w:t>.</w:t>
+      </w:r>
     </w:p>
     <w:p>
       <w:pPr>
@@ -255,7 +244,19 @@
         <w:rPr>
           <w:rFonts w:ascii="Times New Roman" w:hAnsi="Times New Roman" w:cs="Times New Roman"/>
         </w:rPr>
-        <w:t>radián y las conversiones entre ellos.</w:t>
+        <w:t>radián</w:t>
+      </w:r>
+      <w:r>
+        <w:rPr>
+          <w:rFonts w:ascii="Times New Roman" w:hAnsi="Times New Roman" w:cs="Times New Roman"/>
+        </w:rPr>
+        <w:t>,</w:t>
+      </w:r>
+      <w:r>
+        <w:rPr>
+          <w:rFonts w:ascii="Times New Roman" w:hAnsi="Times New Roman" w:cs="Times New Roman"/>
+        </w:rPr>
+        <w:t xml:space="preserve"> y las conversiones entre ellos.</w:t>
       </w:r>
     </w:p>
     <w:p>
@@ -354,6 +355,13 @@
           <w:lang w:val="es-419"/>
         </w:rPr>
         <w:t>inscritos en la circunferencia</w:t>
+      </w:r>
+      <w:r>
+        <w:rPr>
+          <w:rFonts w:ascii="Times New Roman" w:hAnsi="Times New Roman" w:cs="Times New Roman"/>
+          <w:lang w:val="es-419"/>
+        </w:rPr>
+        <w:t>.</w:t>
       </w:r>
     </w:p>
     <w:p>
@@ -609,21 +617,12 @@
         </w:rPr>
         <w:t>E</w:t>
       </w:r>
-      <w:proofErr w:type="spellStart"/>
       <w:r>
         <w:rPr>
           <w:rFonts w:ascii="Times New Roman" w:hAnsi="Times New Roman" w:cs="Times New Roman"/>
           <w:b/>
         </w:rPr>
-        <w:t>strategia</w:t>
-      </w:r>
-      <w:proofErr w:type="spellEnd"/>
-      <w:r>
-        <w:rPr>
-          <w:rFonts w:ascii="Times New Roman" w:hAnsi="Times New Roman" w:cs="Times New Roman"/>
-          <w:b/>
-        </w:rPr>
-        <w:t xml:space="preserve"> didáctica</w:t>
+        <w:t>strategia didáctica</w:t>
       </w:r>
     </w:p>
     <w:p>
@@ -671,7 +670,21 @@
           <w:rFonts w:ascii="Times New Roman" w:hAnsi="Times New Roman" w:cs="Times New Roman"/>
           <w:lang w:val="es-419"/>
         </w:rPr>
-        <w:t>idad y la variación muy potente</w:t>
+        <w:t>idad y la variación</w:t>
+      </w:r>
+      <w:r>
+        <w:rPr>
+          <w:rFonts w:ascii="Times New Roman" w:hAnsi="Times New Roman" w:cs="Times New Roman"/>
+          <w:lang w:val="es-419"/>
+        </w:rPr>
+        <w:t>,</w:t>
+      </w:r>
+      <w:r>
+        <w:rPr>
+          <w:rFonts w:ascii="Times New Roman" w:hAnsi="Times New Roman" w:cs="Times New Roman"/>
+          <w:lang w:val="es-419"/>
+        </w:rPr>
+        <w:t xml:space="preserve"> muy potente</w:t>
       </w:r>
       <w:r>
         <w:rPr>
@@ -756,22 +769,26 @@
         <w:rPr>
           <w:rFonts w:ascii="Times New Roman" w:hAnsi="Times New Roman" w:cs="Times New Roman"/>
         </w:rPr>
-        <w:t xml:space="preserve">la Educación Media, es decir para </w:t>
+        <w:t>la Educación Media, es decir</w:t>
+      </w:r>
+      <w:r>
+        <w:rPr>
+          <w:rFonts w:ascii="Times New Roman" w:hAnsi="Times New Roman" w:cs="Times New Roman"/>
+        </w:rPr>
+        <w:t>,</w:t>
+      </w:r>
+      <w:r>
+        <w:rPr>
+          <w:rFonts w:ascii="Times New Roman" w:hAnsi="Times New Roman" w:cs="Times New Roman"/>
+        </w:rPr>
+        <w:t xml:space="preserve"> para </w:t>
       </w:r>
       <w:proofErr w:type="gramStart"/>
       <w:r>
         <w:rPr>
           <w:rFonts w:ascii="Times New Roman" w:hAnsi="Times New Roman" w:cs="Times New Roman"/>
         </w:rPr>
-        <w:t>los gra</w:t>
-      </w:r>
-      <w:bookmarkStart w:id="0" w:name="_GoBack"/>
-      <w:bookmarkEnd w:id="0"/>
-      <w:r>
-        <w:rPr>
-          <w:rFonts w:ascii="Times New Roman" w:hAnsi="Times New Roman" w:cs="Times New Roman"/>
-        </w:rPr>
-        <w:t>dos</w:t>
+        <w:t>los grados</w:t>
       </w:r>
       <w:proofErr w:type="gramEnd"/>
       <w:r>
@@ -780,19 +797,17 @@
         </w:rPr>
         <w:t xml:space="preserve"> 10º y 11º, el énfasis se encuentra en procesos de modelación, la comunicación y el razonamiento de manera que aparezcan procesos </w:t>
       </w:r>
-      <w:proofErr w:type="spellStart"/>
-      <w:r>
-        <w:rPr>
-          <w:rFonts w:ascii="Times New Roman" w:hAnsi="Times New Roman" w:cs="Times New Roman"/>
-        </w:rPr>
-        <w:t>multipensamiento</w:t>
-      </w:r>
-      <w:proofErr w:type="spellEnd"/>
-      <w:r>
-        <w:rPr>
-          <w:rFonts w:ascii="Times New Roman" w:hAnsi="Times New Roman" w:cs="Times New Roman"/>
-        </w:rPr>
-        <w:t xml:space="preserve"> en contextos</w:t>
+      <w:r>
+        <w:rPr>
+          <w:rFonts w:ascii="Times New Roman" w:hAnsi="Times New Roman" w:cs="Times New Roman"/>
+        </w:rPr>
+        <w:t xml:space="preserve">de </w:t>
+      </w:r>
+      <w:r>
+        <w:rPr>
+          <w:rFonts w:ascii="Times New Roman" w:hAnsi="Times New Roman" w:cs="Times New Roman"/>
+        </w:rPr>
+        <w:t>multipensamiento en contextos</w:t>
       </w:r>
       <w:r>
         <w:rPr>
@@ -880,7 +895,21 @@
           <w:rFonts w:ascii="Times New Roman" w:hAnsi="Times New Roman" w:cs="Times New Roman"/>
           <w:lang w:val="es-419"/>
         </w:rPr>
-        <w:t>, según su criterio, expectativas y nivel de sus estudiantes pueda decidir hacer énfasis en tres posibles aspectos:</w:t>
+        <w:t>, según su criterio, expectativas y nivel de sus estudiantes</w:t>
+      </w:r>
+      <w:r>
+        <w:rPr>
+          <w:rFonts w:ascii="Times New Roman" w:hAnsi="Times New Roman" w:cs="Times New Roman"/>
+          <w:lang w:val="es-419"/>
+        </w:rPr>
+        <w:t>,</w:t>
+      </w:r>
+      <w:r>
+        <w:rPr>
+          <w:rFonts w:ascii="Times New Roman" w:hAnsi="Times New Roman" w:cs="Times New Roman"/>
+          <w:lang w:val="es-419"/>
+        </w:rPr>
+        <w:t xml:space="preserve"> pueda decidir hacer énfasis en tres posibles aspectos:</w:t>
       </w:r>
     </w:p>
     <w:p>
@@ -1000,7 +1029,14 @@
           <w:rFonts w:ascii="Times New Roman" w:hAnsi="Times New Roman" w:cs="Times New Roman"/>
           <w:lang w:val="es-419"/>
         </w:rPr>
-        <w:t xml:space="preserve">Es importante que los estudiantes puedan desarrollar su pensamiento matemático, </w:t>
+        <w:t>Es importante que los estudiantes puedan desarrollar su pensamiento matemático</w:t>
+      </w:r>
+      <w:r>
+        <w:rPr>
+          <w:rFonts w:ascii="Times New Roman" w:hAnsi="Times New Roman" w:cs="Times New Roman"/>
+          <w:lang w:val="es-419"/>
+        </w:rPr>
+        <w:t xml:space="preserve"> para </w:t>
       </w:r>
       <w:r>
         <w:rPr>
@@ -1032,12 +1068,35 @@
         </w:rPr>
         <w:t>ar, razonar, m</w:t>
       </w:r>
-      <w:r>
-        <w:rPr>
-          <w:rFonts w:ascii="Times New Roman" w:hAnsi="Times New Roman" w:cs="Times New Roman"/>
-          <w:lang w:val="es-419"/>
-        </w:rPr>
-        <w:t xml:space="preserve">ás que solamente dedicarse a </w:t>
+      <w:proofErr w:type="spellStart"/>
+      <w:r>
+        <w:rPr>
+          <w:rFonts w:ascii="Times New Roman" w:hAnsi="Times New Roman" w:cs="Times New Roman"/>
+          <w:lang w:val="es-419"/>
+        </w:rPr>
+        <w:t>ás</w:t>
+      </w:r>
+      <w:proofErr w:type="spellEnd"/>
+      <w:r>
+        <w:rPr>
+          <w:rFonts w:ascii="Times New Roman" w:hAnsi="Times New Roman" w:cs="Times New Roman"/>
+          <w:lang w:val="es-419"/>
+        </w:rPr>
+        <w:t xml:space="preserve"> que </w:t>
+      </w:r>
+      <w:r>
+        <w:rPr>
+          <w:rFonts w:ascii="Times New Roman" w:hAnsi="Times New Roman" w:cs="Times New Roman"/>
+          <w:lang w:val="es-419"/>
+        </w:rPr>
+        <w:t xml:space="preserve">para solo </w:t>
+      </w:r>
+      <w:r>
+        <w:rPr>
+          <w:rFonts w:ascii="Times New Roman" w:hAnsi="Times New Roman" w:cs="Times New Roman"/>
+          <w:lang w:val="es-419"/>
+        </w:rPr>
+        <w:t xml:space="preserve">dedicarse a </w:t>
       </w:r>
       <w:r>
         <w:rPr>
@@ -1248,7 +1307,33 @@
         <w:rPr>
           <w:rFonts w:ascii="Times New Roman" w:hAnsi="Times New Roman" w:cs="Times New Roman"/>
         </w:rPr>
-        <w:t xml:space="preserve"> ajustes, con diferentes niveles de dificultad y complejidad para atender del mejor modo posible a la diversidad del aula.</w:t>
+        <w:t xml:space="preserve"> ajustes, con diferentes niveles de dificultad y complejidad para atender</w:t>
+      </w:r>
+      <w:r>
+        <w:rPr>
+          <w:rFonts w:ascii="Times New Roman" w:hAnsi="Times New Roman" w:cs="Times New Roman"/>
+        </w:rPr>
+        <w:t>,</w:t>
+      </w:r>
+      <w:r>
+        <w:rPr>
+          <w:rFonts w:ascii="Times New Roman" w:hAnsi="Times New Roman" w:cs="Times New Roman"/>
+        </w:rPr>
+        <w:t xml:space="preserve"> del mejor modo posible</w:t>
+      </w:r>
+      <w:bookmarkStart w:id="0" w:name="_GoBack"/>
+      <w:r>
+        <w:rPr>
+          <w:rFonts w:ascii="Times New Roman" w:hAnsi="Times New Roman" w:cs="Times New Roman"/>
+        </w:rPr>
+        <w:t>,</w:t>
+      </w:r>
+      <w:bookmarkEnd w:id="0"/>
+      <w:r>
+        <w:rPr>
+          <w:rFonts w:ascii="Times New Roman" w:hAnsi="Times New Roman" w:cs="Times New Roman"/>
+        </w:rPr>
+        <w:t xml:space="preserve"> a la diversidad del aula.</w:t>
       </w:r>
     </w:p>
     <w:sectPr>

</xml_diff>